<commit_message>
update report add 'not equal' predicate
</commit_message>
<xml_diff>
--- a/KoreanParser.docx
+++ b/KoreanParser.docx
@@ -6,7 +6,6 @@
       <w:pPr>
         <w:jc w:val="center"/>
         <w:rPr>
-          <w:rFonts w:hint="eastAsia"/>
           <w:b/>
           <w:sz w:val="56"/>
         </w:rPr>
@@ -62,16 +61,27 @@
         </w:rPr>
         <w:t xml:space="preserve">인터프리터 언어이며 </w:t>
       </w:r>
-      <w:proofErr w:type="spellStart"/>
       <w:r>
         <w:t>kotlin</w:t>
       </w:r>
-      <w:proofErr w:type="spellEnd"/>
       <w:r>
         <w:rPr>
           <w:rFonts w:hint="eastAsia"/>
         </w:rPr>
         <w:t>으로 구성되어 있습니다.</w:t>
+      </w:r>
+    </w:p>
+    <w:p>
+      <w:pPr>
+        <w:rPr>
+          <w:rFonts w:hint="eastAsia"/>
+        </w:rPr>
+      </w:pPr>
+      <w:r>
+        <w:rPr>
+          <w:rFonts w:hint="eastAsia"/>
+        </w:rPr>
+        <w:t>MainTest에 테스트 케이스로 여러 예제 코드를 적어 두었으니 참고하시기를 바랍니다.</w:t>
       </w:r>
     </w:p>
     <w:p/>
@@ -88,33 +98,10 @@
           <w:b/>
           <w:sz w:val="32"/>
         </w:rPr>
-        <w:t xml:space="preserve">개발의 발단 (썰, </w:t>
-      </w:r>
-      <w:proofErr w:type="spellStart"/>
-      <w:r>
-        <w:rPr>
-          <w:rFonts w:hint="eastAsia"/>
-          <w:b/>
-          <w:sz w:val="32"/>
-        </w:rPr>
-        <w:t>안읽어도</w:t>
-      </w:r>
-      <w:proofErr w:type="spellEnd"/>
-      <w:r>
-        <w:rPr>
-          <w:rFonts w:hint="eastAsia"/>
-          <w:b/>
-          <w:sz w:val="32"/>
-        </w:rPr>
-        <w:t xml:space="preserve"> 됨)</w:t>
-      </w:r>
-    </w:p>
-    <w:p>
-      <w:pPr>
-        <w:rPr>
-          <w:rFonts w:hint="eastAsia"/>
-        </w:rPr>
-      </w:pPr>
+        <w:t>개발의 발단 (썰, 안읽어도 됨)</w:t>
+      </w:r>
+    </w:p>
+    <w:p>
       <w:proofErr w:type="spellStart"/>
       <w:r>
         <w:rPr>
@@ -217,11 +204,6 @@
       </w:r>
     </w:p>
     <w:p>
-      <w:pPr>
-        <w:rPr>
-          <w:rFonts w:hint="eastAsia"/>
-        </w:rPr>
-      </w:pPr>
       <w:r>
         <w:rPr>
           <w:rFonts w:hint="eastAsia"/>
@@ -270,13 +252,7 @@
         <w:t xml:space="preserve"> 좋겠다고 생각한다.</w:t>
       </w:r>
     </w:p>
-    <w:p>
-      <w:pPr>
-        <w:rPr>
-          <w:rFonts w:hint="eastAsia"/>
-        </w:rPr>
-      </w:pPr>
-    </w:p>
+    <w:p/>
     <w:p>
       <w:pPr>
         <w:rPr>
@@ -333,9 +309,6 @@
           <w:numId w:val="1"/>
         </w:numPr>
         <w:ind w:leftChars="0"/>
-        <w:rPr>
-          <w:rFonts w:hint="eastAsia"/>
-        </w:rPr>
       </w:pPr>
       <w:r>
         <w:rPr>
@@ -353,7 +326,6 @@
         </w:numPr>
         <w:ind w:leftChars="0"/>
       </w:pPr>
-      <w:proofErr w:type="spellStart"/>
       <w:r>
         <w:t>K</w:t>
       </w:r>
@@ -364,11 +336,7 @@
         <w:t>otli</w:t>
       </w:r>
       <w:r>
-        <w:t>n</w:t>
-      </w:r>
-      <w:proofErr w:type="spellEnd"/>
-      <w:r>
-        <w:t xml:space="preserve">(JVM) </w:t>
+        <w:t xml:space="preserve">n(JVM) </w:t>
       </w:r>
       <w:r>
         <w:rPr>
@@ -542,6 +510,12 @@
           <w:rFonts w:hint="eastAsia"/>
         </w:rPr>
         <w:t>직접 구현</w:t>
+      </w:r>
+      <w:r>
+        <w:rPr>
+          <w:rFonts w:hint="eastAsia"/>
+        </w:rPr>
+        <w:t>(개발 중)</w:t>
       </w:r>
     </w:p>
     <w:p/>
@@ -589,14 +563,13 @@
         <w:spacing w:after="0" w:line="240" w:lineRule="auto"/>
         <w:jc w:val="left"/>
         <w:rPr>
-          <w:rFonts w:ascii="Consolas" w:eastAsia="굴림체" w:hAnsi="Consolas" w:cs="굴림체"/>
+          <w:rFonts w:ascii="Consolas" w:eastAsia="굴림체" w:hAnsi="Consolas" w:cs="굴림체" w:hint="eastAsia"/>
           <w:color w:val="A9B7C6"/>
           <w:kern w:val="0"/>
           <w:sz w:val="24"/>
           <w:szCs w:val="24"/>
         </w:rPr>
       </w:pPr>
-      <w:proofErr w:type="spellStart"/>
       <w:r>
         <w:rPr>
           <w:rFonts w:ascii="Consolas" w:eastAsia="굴림체" w:hAnsi="Consolas" w:cs="굴림체"/>
@@ -605,18 +578,7 @@
           <w:sz w:val="24"/>
           <w:szCs w:val="24"/>
         </w:rPr>
-        <w:t>codeProcessor.compile</w:t>
-      </w:r>
-      <w:proofErr w:type="spellEnd"/>
-      <w:r>
-        <w:rPr>
-          <w:rFonts w:ascii="Consolas" w:eastAsia="굴림체" w:hAnsi="Consolas" w:cs="굴림체"/>
-          <w:color w:val="A9B7C6"/>
-          <w:kern w:val="0"/>
-          <w:sz w:val="24"/>
-          <w:szCs w:val="24"/>
-        </w:rPr>
-        <w:t>(</w:t>
+        <w:t>codeProcessor.compile(</w:t>
       </w:r>
       <w:r>
         <w:rPr>
@@ -1133,6 +1095,93 @@
       </w:r>
     </w:p>
     <w:p>
+      <w:pPr>
+        <w:pStyle w:val="HTML"/>
+        <w:shd w:val="clear" w:color="auto" w:fill="2B2B2B"/>
+        <w:rPr>
+          <w:rFonts w:ascii="Consolas" w:hAnsi="Consolas"/>
+          <w:color w:val="A9B7C6"/>
+          <w:szCs w:val="27"/>
+        </w:rPr>
+      </w:pPr>
+      <w:proofErr w:type="gramStart"/>
+      <w:r>
+        <w:rPr>
+          <w:rFonts w:ascii="Consolas" w:hAnsi="Consolas"/>
+          <w:color w:val="A9B7C6"/>
+          <w:szCs w:val="27"/>
+        </w:rPr>
+        <w:t>codeProcessor.compile(</w:t>
+      </w:r>
+      <w:proofErr w:type="gramEnd"/>
+      <w:r>
+        <w:rPr>
+          <w:rFonts w:ascii="Consolas" w:hAnsi="Consolas"/>
+          <w:color w:val="CC7832"/>
+          <w:szCs w:val="27"/>
+        </w:rPr>
+        <w:t xml:space="preserve">new </w:t>
+      </w:r>
+      <w:proofErr w:type="spellStart"/>
+      <w:r>
+        <w:rPr>
+          <w:rFonts w:ascii="Consolas" w:hAnsi="Consolas"/>
+          <w:color w:val="A9B7C6"/>
+          <w:szCs w:val="27"/>
+        </w:rPr>
+        <w:t>SentenceMultiDataParser</w:t>
+      </w:r>
+      <w:proofErr w:type="spellEnd"/>
+      <w:r>
+        <w:rPr>
+          <w:rFonts w:ascii="Consolas" w:hAnsi="Consolas"/>
+          <w:color w:val="A9B7C6"/>
+          <w:szCs w:val="27"/>
+        </w:rPr>
+        <w:t>(</w:t>
+      </w:r>
+      <w:r>
+        <w:rPr>
+          <w:rFonts w:ascii="Consolas" w:hAnsi="Consolas"/>
+          <w:color w:val="CC7832"/>
+          <w:szCs w:val="27"/>
+        </w:rPr>
+        <w:t>null</w:t>
+      </w:r>
+      <w:r>
+        <w:rPr>
+          <w:rFonts w:ascii="Consolas" w:hAnsi="Consolas"/>
+          <w:color w:val="A9B7C6"/>
+          <w:szCs w:val="27"/>
+        </w:rPr>
+        <w:t>)</w:t>
+      </w:r>
+      <w:r>
+        <w:rPr>
+          <w:rFonts w:ascii="Consolas" w:hAnsi="Consolas"/>
+          <w:color w:val="CC7832"/>
+          <w:szCs w:val="27"/>
+        </w:rPr>
+        <w:t>, null</w:t>
+      </w:r>
+      <w:r>
+        <w:rPr>
+          <w:rFonts w:ascii="Consolas" w:hAnsi="Consolas"/>
+          <w:color w:val="A9B7C6"/>
+          <w:szCs w:val="27"/>
+        </w:rPr>
+        <w:t>)</w:t>
+      </w:r>
+      <w:r>
+        <w:rPr>
+          <w:rFonts w:ascii="Consolas" w:hAnsi="Consolas"/>
+          <w:color w:val="CC7832"/>
+          <w:szCs w:val="27"/>
+        </w:rPr>
+        <w:t>;</w:t>
+      </w:r>
+    </w:p>
+    <w:p>
       <w:r>
         <w:rPr>
           <w:rFonts w:hint="eastAsia"/>
@@ -1140,7 +1189,7 @@
         <w:t xml:space="preserve">현재로서는 총 </w:t>
       </w:r>
       <w:r>
-        <w:t>7</w:t>
+        <w:t>8</w:t>
       </w:r>
       <w:r>
         <w:rPr>
@@ -1196,294 +1245,266 @@
         <w:rPr>
           <w:rFonts w:hint="eastAsia"/>
         </w:rPr>
+        <w:lastRenderedPageBreak/>
         <w:t>사용자는 조사 뒤에서 띄어쓰기를 명확하게 할 것.</w:t>
       </w:r>
     </w:p>
     <w:p>
+      <w:r>
+        <w:rPr>
+          <w:rFonts w:hint="eastAsia"/>
+        </w:rPr>
+        <w:t>몇 가지 전제 조건이 필요할 수 밖에 없는 이유는 애초에 자연어라는 것이 예외가 매우 많고 문맥의 약간의 틀어짐이 문장 전체를 좌지우지 할 수 있다는 것이다.</w:t>
+      </w:r>
+      <w:r>
+        <w:t xml:space="preserve"> </w:t>
+      </w:r>
+    </w:p>
+    <w:p>
+      <w:r>
+        <w:rPr>
+          <w:rFonts w:hint="eastAsia"/>
+        </w:rPr>
+        <w:t xml:space="preserve">이러한 문제 때문에 프로그래밍 언어 특성상 </w:t>
+      </w:r>
+      <w:r>
+        <w:t>“</w:t>
+      </w:r>
+      <w:r>
+        <w:rPr>
+          <w:rFonts w:hint="eastAsia"/>
+        </w:rPr>
+        <w:t>명확</w:t>
+      </w:r>
+      <w:r>
+        <w:t>”</w:t>
+      </w:r>
+      <w:r>
+        <w:rPr>
+          <w:rFonts w:hint="eastAsia"/>
+        </w:rPr>
+        <w:t>해야 하므로 관용적 표현이나 문맥을 파악해야 하는 문법 요소는 모두 배제하였다.</w:t>
+      </w:r>
+      <w:r>
+        <w:t xml:space="preserve"> </w:t>
+      </w:r>
+      <w:r>
+        <w:rPr>
+          <w:rFonts w:hint="eastAsia"/>
+        </w:rPr>
+        <w:t>즉 띄어쓰기를 하지 않아도 사람이 문장을 보는 데에 크게 무리가 없지만 이는 문맥적 요소이므로 배제하였다.</w:t>
+      </w:r>
+      <w:r>
+        <w:t xml:space="preserve"> </w:t>
+      </w:r>
+    </w:p>
+    <w:p>
+      <w:r>
+        <w:t>lib</w:t>
+      </w:r>
+      <w:r>
+        <w:rPr>
+          <w:rFonts w:hint="eastAsia"/>
+        </w:rPr>
+        <w:t>을 사용할 때도 문맥 전체를 인식해 결과를 바꾸지 않도록 낱말 이상으로 분석하려고 하지 않았다.</w:t>
+      </w:r>
+      <w:r>
+        <w:t xml:space="preserve"> </w:t>
+      </w:r>
+    </w:p>
+    <w:p/>
+    <w:p>
+      <w:r>
+        <w:rPr>
+          <w:rFonts w:hint="eastAsia"/>
+        </w:rPr>
+        <w:t>위 파서는 가장 기본적인 일을 한다.</w:t>
+      </w:r>
+      <w:r>
+        <w:t xml:space="preserve"> </w:t>
+      </w:r>
+      <w:r>
+        <w:rPr>
+          <w:rFonts w:hint="eastAsia"/>
+        </w:rPr>
+        <w:t>스페이스바의 앞에 있는 형태소 몇 개를 인식한다.</w:t>
+      </w:r>
+    </w:p>
+    <w:p>
+      <w:r>
+        <w:rPr>
+          <w:rFonts w:hint="eastAsia"/>
+        </w:rPr>
+        <w:t xml:space="preserve">예를 들어, </w:t>
+      </w:r>
+      <w:r>
+        <w:t>“</w:t>
+      </w:r>
+      <w:r>
+        <w:rPr>
+          <w:rFonts w:hint="eastAsia"/>
+        </w:rPr>
+        <w:t>철수가 학교에 갔다</w:t>
+      </w:r>
+      <w:r>
+        <w:t>”</w:t>
+      </w:r>
+      <w:r>
+        <w:rPr>
+          <w:rFonts w:hint="eastAsia"/>
+        </w:rPr>
+        <w:t xml:space="preserve">라는 문장이 있다면 </w:t>
+      </w:r>
+      <w:proofErr w:type="spellStart"/>
+      <w:r>
+        <w:rPr>
+          <w:rFonts w:hint="eastAsia"/>
+        </w:rPr>
+        <w:t>스페이스바</w:t>
+      </w:r>
+      <w:proofErr w:type="spellEnd"/>
+      <w:r>
+        <w:rPr>
+          <w:rFonts w:hint="eastAsia"/>
+        </w:rPr>
+        <w:t xml:space="preserve"> 앞에 있는 </w:t>
+      </w:r>
+      <w:r>
+        <w:t>‘</w:t>
+      </w:r>
+      <w:r>
+        <w:rPr>
+          <w:rFonts w:hint="eastAsia"/>
+        </w:rPr>
+        <w:t>가</w:t>
+      </w:r>
+      <w:r>
+        <w:t>’, ‘</w:t>
+      </w:r>
+      <w:r>
+        <w:rPr>
+          <w:rFonts w:hint="eastAsia"/>
+        </w:rPr>
+        <w:t>에</w:t>
+      </w:r>
+      <w:r>
+        <w:t xml:space="preserve">’ </w:t>
+      </w:r>
+      <w:r>
+        <w:rPr>
+          <w:rFonts w:hint="eastAsia"/>
+        </w:rPr>
+        <w:t>같은 형태소들을 인식한다는 것이다.</w:t>
+      </w:r>
+      <w:r>
+        <w:t xml:space="preserve"> </w:t>
+      </w:r>
+      <w:r>
+        <w:rPr>
+          <w:rFonts w:hint="eastAsia"/>
+        </w:rPr>
+        <w:t xml:space="preserve">그리고 </w:t>
+      </w:r>
+      <w:r>
+        <w:t>‘</w:t>
+      </w:r>
+      <w:r>
+        <w:rPr>
+          <w:rFonts w:hint="eastAsia"/>
+        </w:rPr>
+        <w:t>가</w:t>
+      </w:r>
+      <w:r>
+        <w:t>’, ‘</w:t>
+      </w:r>
+      <w:r>
+        <w:rPr>
+          <w:rFonts w:hint="eastAsia"/>
+        </w:rPr>
+        <w:t>에</w:t>
+      </w:r>
+      <w:r>
+        <w:t>’</w:t>
+      </w:r>
+      <w:r>
+        <w:rPr>
+          <w:rFonts w:hint="eastAsia"/>
+        </w:rPr>
+        <w:t>에는 각각 주격 조사,</w:t>
+      </w:r>
+      <w:r>
+        <w:t xml:space="preserve"> </w:t>
+      </w:r>
+      <w:r>
+        <w:rPr>
+          <w:rFonts w:hint="eastAsia"/>
+        </w:rPr>
+        <w:t>부사격 조사라는 꼬리표를 붙여준다.</w:t>
+      </w:r>
+      <w:r>
+        <w:t xml:space="preserve"> </w:t>
+      </w:r>
+    </w:p>
+    <w:p/>
+    <w:p>
+      <w:r>
+        <w:rPr>
+          <w:rFonts w:hint="eastAsia"/>
+        </w:rPr>
+        <w:t>DefaultParser는 문장을 쪼개 역할을 붙여주는 역할을 기본적으로 하게 된다.</w:t>
+      </w:r>
+    </w:p>
+    <w:p>
+      <w:r>
+        <w:rPr>
+          <w:rFonts w:hint="eastAsia"/>
+        </w:rPr>
+        <w:t xml:space="preserve">ParseContext라는 객체가 위 </w:t>
+      </w:r>
+      <w:proofErr w:type="spellStart"/>
+      <w:r>
+        <w:rPr>
+          <w:rFonts w:hint="eastAsia"/>
+        </w:rPr>
+        <w:t>파서들의</w:t>
+      </w:r>
+      <w:proofErr w:type="spellEnd"/>
+      <w:r>
+        <w:rPr>
+          <w:rFonts w:hint="eastAsia"/>
+        </w:rPr>
+        <w:t xml:space="preserve"> 통합 모델 역할을 한다.</w:t>
+      </w:r>
+      <w:r>
+        <w:t xml:space="preserve"> </w:t>
+      </w:r>
+      <w:r>
+        <w:rPr>
+          <w:rFonts w:hint="eastAsia"/>
+        </w:rPr>
+        <w:t xml:space="preserve">모든 데이터를 </w:t>
+      </w:r>
+      <w:r>
+        <w:rPr>
+          <w:rFonts w:hint="eastAsia"/>
+        </w:rPr>
+        <w:t>이</w:t>
+      </w:r>
+      <w:r>
+        <w:rPr>
+          <w:rFonts w:hint="eastAsia"/>
+        </w:rPr>
+        <w:t xml:space="preserve"> 객체에 저장한다.</w:t>
+      </w:r>
+    </w:p>
+    <w:p/>
+    <w:p>
       <w:pPr>
-        <w:ind w:left="400"/>
-        <w:rPr>
-          <w:rFonts w:hint="eastAsia"/>
-        </w:rPr>
-      </w:pPr>
-      <w:r>
-        <w:rPr>
-          <w:rFonts w:hint="eastAsia"/>
-        </w:rPr>
-        <w:lastRenderedPageBreak/>
-        <w:t>2.</w:t>
-      </w:r>
-    </w:p>
-    <w:p>
-      <w:r>
-        <w:rPr>
-          <w:rFonts w:hint="eastAsia"/>
-        </w:rPr>
-        <w:t>몇 가지 전제 조건이 필요할 수 밖에 없는 이유는 애초에 자연어라는 것이 예외가 매우 많고 문맥의 약간의 틀어짐이 문장 전체를 좌지우지 할 수 있다는 것이다.</w:t>
-      </w:r>
-      <w:r>
-        <w:t xml:space="preserve"> </w:t>
-      </w:r>
-    </w:p>
-    <w:p>
-      <w:r>
-        <w:rPr>
-          <w:rFonts w:hint="eastAsia"/>
-        </w:rPr>
-        <w:t xml:space="preserve">이러한 문제 때문에 프로그래밍 언어 특성상 </w:t>
-      </w:r>
-      <w:r>
-        <w:t>“</w:t>
-      </w:r>
-      <w:r>
-        <w:rPr>
-          <w:rFonts w:hint="eastAsia"/>
-        </w:rPr>
-        <w:t>명확</w:t>
-      </w:r>
-      <w:r>
-        <w:t>”</w:t>
-      </w:r>
-      <w:r>
-        <w:rPr>
-          <w:rFonts w:hint="eastAsia"/>
-        </w:rPr>
-        <w:t>해야 하므로 관용적 표현이나 문맥을 파악해야 하는 문법 요소는 모두 배제하였다.</w:t>
-      </w:r>
-      <w:r>
-        <w:t xml:space="preserve"> </w:t>
-      </w:r>
-      <w:r>
-        <w:rPr>
-          <w:rFonts w:hint="eastAsia"/>
-        </w:rPr>
-        <w:t>즉 띄어쓰기를 하지 않아도 사람이 문장을 보는 데에 크게 무리가 없지만 이는 문맥적 요소이므로 배제하였다.</w:t>
-      </w:r>
-      <w:r>
-        <w:t xml:space="preserve"> </w:t>
-      </w:r>
-    </w:p>
-    <w:p>
-      <w:r>
-        <w:t>lib</w:t>
-      </w:r>
-      <w:r>
-        <w:rPr>
-          <w:rFonts w:hint="eastAsia"/>
-        </w:rPr>
-        <w:t>을 사용할 때도 문맥 전체를 인식해 결과를 바꾸지 않도록 낱말 이상으로 분석하려고 하지 않았다.</w:t>
-      </w:r>
-      <w:r>
-        <w:t xml:space="preserve"> </w:t>
-      </w:r>
-    </w:p>
-    <w:p/>
-    <w:p>
-      <w:r>
-        <w:rPr>
-          <w:rFonts w:hint="eastAsia"/>
-        </w:rPr>
-        <w:t>위 파서는 가장 기본적인 일을 한다.</w:t>
-      </w:r>
-      <w:r>
-        <w:t xml:space="preserve"> </w:t>
-      </w:r>
-      <w:proofErr w:type="spellStart"/>
-      <w:r>
-        <w:rPr>
-          <w:rFonts w:hint="eastAsia"/>
-        </w:rPr>
-        <w:t>스페이스바의</w:t>
-      </w:r>
-      <w:proofErr w:type="spellEnd"/>
-      <w:r>
-        <w:rPr>
-          <w:rFonts w:hint="eastAsia"/>
-        </w:rPr>
-        <w:t xml:space="preserve"> 앞에 있는 형태소 몇 개를 인식한다.</w:t>
-      </w:r>
-    </w:p>
-    <w:p>
-      <w:r>
-        <w:rPr>
-          <w:rFonts w:hint="eastAsia"/>
-        </w:rPr>
-        <w:t xml:space="preserve">예를 들어, </w:t>
-      </w:r>
-      <w:r>
-        <w:t>“</w:t>
-      </w:r>
-      <w:r>
-        <w:rPr>
-          <w:rFonts w:hint="eastAsia"/>
-        </w:rPr>
-        <w:t>철수가 학교에 갔다</w:t>
-      </w:r>
-      <w:r>
-        <w:t>”</w:t>
-      </w:r>
-      <w:r>
-        <w:rPr>
-          <w:rFonts w:hint="eastAsia"/>
-        </w:rPr>
-        <w:t xml:space="preserve">라는 문장이 있다면 </w:t>
-      </w:r>
-      <w:proofErr w:type="spellStart"/>
-      <w:r>
-        <w:rPr>
-          <w:rFonts w:hint="eastAsia"/>
-        </w:rPr>
-        <w:t>스페이스바</w:t>
-      </w:r>
-      <w:proofErr w:type="spellEnd"/>
-      <w:r>
-        <w:rPr>
-          <w:rFonts w:hint="eastAsia"/>
-        </w:rPr>
-        <w:t xml:space="preserve"> 앞에 있는 </w:t>
-      </w:r>
-      <w:r>
-        <w:t>‘</w:t>
-      </w:r>
-      <w:r>
-        <w:rPr>
-          <w:rFonts w:hint="eastAsia"/>
-        </w:rPr>
-        <w:t>가</w:t>
-      </w:r>
-      <w:r>
-        <w:t>’, ‘</w:t>
-      </w:r>
-      <w:r>
-        <w:rPr>
-          <w:rFonts w:hint="eastAsia"/>
-        </w:rPr>
-        <w:t>에</w:t>
-      </w:r>
-      <w:r>
-        <w:t xml:space="preserve">’ </w:t>
-      </w:r>
-      <w:r>
-        <w:rPr>
-          <w:rFonts w:hint="eastAsia"/>
-        </w:rPr>
-        <w:t>같은 형태소들을 인식한다는 것이다.</w:t>
-      </w:r>
-      <w:r>
-        <w:t xml:space="preserve"> </w:t>
-      </w:r>
-      <w:r>
-        <w:rPr>
-          <w:rFonts w:hint="eastAsia"/>
-        </w:rPr>
-        <w:t xml:space="preserve">그리고 </w:t>
-      </w:r>
-      <w:r>
-        <w:t>‘</w:t>
-      </w:r>
-      <w:r>
-        <w:rPr>
-          <w:rFonts w:hint="eastAsia"/>
-        </w:rPr>
-        <w:t>가</w:t>
-      </w:r>
-      <w:r>
-        <w:t>’, ‘</w:t>
-      </w:r>
-      <w:r>
-        <w:rPr>
-          <w:rFonts w:hint="eastAsia"/>
-        </w:rPr>
-        <w:t>에</w:t>
-      </w:r>
-      <w:r>
-        <w:t>’</w:t>
-      </w:r>
-      <w:r>
-        <w:rPr>
-          <w:rFonts w:hint="eastAsia"/>
-        </w:rPr>
-        <w:t>에는 각각 주격 조사,</w:t>
-      </w:r>
-      <w:r>
-        <w:t xml:space="preserve"> </w:t>
-      </w:r>
-      <w:r>
-        <w:rPr>
-          <w:rFonts w:hint="eastAsia"/>
-        </w:rPr>
-        <w:t>부사격 조사라는 꼬리표를 붙여준다.</w:t>
-      </w:r>
-      <w:r>
-        <w:t xml:space="preserve"> </w:t>
-      </w:r>
-    </w:p>
-    <w:p/>
-    <w:p>
-      <w:proofErr w:type="spellStart"/>
-      <w:r>
-        <w:rPr>
-          <w:rFonts w:hint="eastAsia"/>
-        </w:rPr>
-        <w:t>DefaultParser</w:t>
-      </w:r>
-      <w:proofErr w:type="spellEnd"/>
-      <w:r>
-        <w:rPr>
-          <w:rFonts w:hint="eastAsia"/>
-        </w:rPr>
-        <w:t>는 문장을 쪼개 역할을 붙여주는 역할을 기본적으로 하게 된다.</w:t>
-      </w:r>
-    </w:p>
-    <w:p>
-      <w:proofErr w:type="spellStart"/>
-      <w:r>
-        <w:rPr>
-          <w:rFonts w:hint="eastAsia"/>
-        </w:rPr>
-        <w:t>ParseContext</w:t>
-      </w:r>
-      <w:proofErr w:type="spellEnd"/>
-      <w:r>
-        <w:rPr>
-          <w:rFonts w:hint="eastAsia"/>
-        </w:rPr>
-        <w:t xml:space="preserve">라는 객체가 위 </w:t>
-      </w:r>
-      <w:proofErr w:type="spellStart"/>
-      <w:r>
-        <w:rPr>
-          <w:rFonts w:hint="eastAsia"/>
-        </w:rPr>
-        <w:t>파서들의</w:t>
-      </w:r>
-      <w:proofErr w:type="spellEnd"/>
-      <w:r>
-        <w:rPr>
-          <w:rFonts w:hint="eastAsia"/>
-        </w:rPr>
-        <w:t xml:space="preserve"> 통합 모델 역할을 한다.</w:t>
-      </w:r>
-      <w:r>
-        <w:t xml:space="preserve"> </w:t>
-      </w:r>
-      <w:r>
-        <w:rPr>
-          <w:rFonts w:hint="eastAsia"/>
-        </w:rPr>
-        <w:t>모든 데이터를 위 객체에 저장한다.</w:t>
-      </w:r>
-    </w:p>
-    <w:p/>
-    <w:p>
-      <w:pPr>
-        <w:rPr>
-          <w:rFonts w:hint="eastAsia"/>
+        <w:rPr>
           <w:b/>
           <w:sz w:val="28"/>
         </w:rPr>
       </w:pPr>
-      <w:proofErr w:type="spellStart"/>
       <w:r>
         <w:rPr>
           <w:rFonts w:hint="eastAsia"/>
@@ -1492,14 +1513,13 @@
         </w:rPr>
         <w:t>SentencePastParser</w:t>
       </w:r>
-      <w:proofErr w:type="spellEnd"/>
     </w:p>
     <w:p>
       <w:pPr>
         <w:pStyle w:val="HTML"/>
         <w:shd w:val="clear" w:color="auto" w:fill="2B2B2B"/>
         <w:rPr>
-          <w:rFonts w:ascii="Consolas" w:hAnsi="Consolas" w:hint="eastAsia"/>
+          <w:rFonts w:ascii="Consolas" w:hAnsi="Consolas"/>
           <w:color w:val="A9B7C6"/>
         </w:rPr>
       </w:pPr>
@@ -1769,6 +1789,11 @@
       </w:r>
     </w:p>
     <w:p>
+      <w:pPr>
+        <w:rPr>
+          <w:rFonts w:hint="eastAsia"/>
+        </w:rPr>
+      </w:pPr>
       <w:r>
         <w:rPr>
           <w:rFonts w:hint="eastAsia"/>
@@ -1866,16 +1891,128 @@
         <w:t>가 한다.</w:t>
       </w:r>
     </w:p>
-    <w:p/>
+    <w:p>
+      <w:r>
+        <w:rPr>
+          <w:rFonts w:hint="eastAsia"/>
+        </w:rPr>
+        <w:t xml:space="preserve">안은 문장을 인식하는 것은 관형적 수식 단 한 가지로 가능하도록 제약을 걸었으므로 위와 같은 </w:t>
+      </w:r>
+      <w:proofErr w:type="spellStart"/>
+      <w:r>
+        <w:rPr>
+          <w:rFonts w:hint="eastAsia"/>
+        </w:rPr>
+        <w:t>파싱이</w:t>
+      </w:r>
+      <w:proofErr w:type="spellEnd"/>
+      <w:r>
+        <w:rPr>
+          <w:rFonts w:hint="eastAsia"/>
+        </w:rPr>
+        <w:t xml:space="preserve"> 가능해진다.</w:t>
+      </w:r>
+    </w:p>
+    <w:p>
+      <w:r>
+        <w:rPr>
+          <w:rFonts w:hint="eastAsia"/>
+        </w:rPr>
+        <w:t>대명사의 종류로는 것,</w:t>
+      </w:r>
+      <w:r>
+        <w:t xml:space="preserve"> </w:t>
+      </w:r>
+      <w:r>
+        <w:rPr>
+          <w:rFonts w:hint="eastAsia"/>
+        </w:rPr>
+        <w:t>나머지,</w:t>
+      </w:r>
+      <w:r>
+        <w:t xml:space="preserve"> </w:t>
+      </w:r>
+      <w:r>
+        <w:rPr>
+          <w:rFonts w:hint="eastAsia"/>
+        </w:rPr>
+        <w:t>때 등이 있다.</w:t>
+      </w:r>
+    </w:p>
+    <w:p>
+      <w:r>
+        <w:rPr>
+          <w:rFonts w:hint="eastAsia"/>
+        </w:rPr>
+        <w:lastRenderedPageBreak/>
+        <w:t xml:space="preserve">A에 </w:t>
+      </w:r>
+      <w:r>
+        <w:t>B</w:t>
+      </w:r>
+      <w:r>
+        <w:rPr>
+          <w:rFonts w:hint="eastAsia"/>
+        </w:rPr>
+        <w:t xml:space="preserve">를 더한 것에 </w:t>
+      </w:r>
+      <w:r>
+        <w:t>C</w:t>
+      </w:r>
+      <w:r>
+        <w:rPr>
+          <w:rFonts w:hint="eastAsia"/>
+        </w:rPr>
+        <w:t>를 뺍니다</w:t>
+      </w:r>
+    </w:p>
+    <w:p>
+      <w:r>
+        <w:rPr>
+          <w:rFonts w:hint="eastAsia"/>
+        </w:rPr>
+        <w:t xml:space="preserve">더한 </w:t>
+      </w:r>
+      <w:r>
+        <w:t xml:space="preserve">= </w:t>
+      </w:r>
+      <w:r>
+        <w:rPr>
+          <w:rFonts w:hint="eastAsia"/>
+        </w:rPr>
+        <w:t>depth 1</w:t>
+      </w:r>
+    </w:p>
     <w:p>
       <w:pPr>
         <w:rPr>
           <w:rFonts w:hint="eastAsia"/>
+        </w:rPr>
+      </w:pPr>
+      <w:r>
+        <w:rPr>
+          <w:rFonts w:hint="eastAsia"/>
+        </w:rPr>
+        <w:t xml:space="preserve">빼 </w:t>
+      </w:r>
+      <w:r>
+        <w:t>= depth 0</w:t>
+      </w:r>
+    </w:p>
+    <w:p>
+      <w:pPr>
+        <w:rPr>
+          <w:rFonts w:hint="eastAsia"/>
+        </w:rPr>
+      </w:pPr>
+    </w:p>
+    <w:p>
+      <w:pPr>
+        <w:rPr>
           <w:b/>
           <w:sz w:val="28"/>
         </w:rPr>
       </w:pPr>
-      <w:proofErr w:type="spellStart"/>
       <w:r>
         <w:rPr>
           <w:rFonts w:hint="eastAsia"/>
@@ -1884,7 +2021,6 @@
         </w:rPr>
         <w:t>SentenceLastParser</w:t>
       </w:r>
-      <w:proofErr w:type="spellEnd"/>
     </w:p>
     <w:p>
       <w:pPr>
@@ -1901,7 +2037,6 @@
           <w:rFonts w:ascii="Consolas" w:hAnsi="Consolas"/>
           <w:color w:val="A9B7C6"/>
         </w:rPr>
-        <w:lastRenderedPageBreak/>
         <w:t>sentenceToIndices.</w:t>
       </w:r>
       <w:r>
@@ -1948,7 +2083,6 @@
         </w:rPr>
         <w:t xml:space="preserve">TODO </w:t>
       </w:r>
-      <w:proofErr w:type="spellStart"/>
       <w:r>
         <w:rPr>
           <w:rFonts w:ascii="Arial Unicode MS" w:eastAsia="Arial Unicode MS" w:hAnsi="Arial Unicode MS" w:cs="Arial Unicode MS" w:hint="eastAsia"/>
@@ -1958,7 +2092,6 @@
         </w:rPr>
         <w:t>ㄷ</w:t>
       </w:r>
-      <w:proofErr w:type="spellEnd"/>
       <w:r>
         <w:rPr>
           <w:rFonts w:ascii="Arial Unicode MS" w:eastAsia="Arial Unicode MS" w:hAnsi="Arial Unicode MS" w:cs="Arial Unicode MS" w:hint="eastAsia"/>
@@ -1969,21 +2102,12 @@
         <w:br/>
         <w:t xml:space="preserve">                </w:t>
       </w:r>
-      <w:proofErr w:type="spellStart"/>
-      <w:r>
-        <w:rPr>
-          <w:rFonts w:ascii="Consolas" w:hAnsi="Consolas"/>
-          <w:color w:val="CC7832"/>
-        </w:rPr>
-        <w:t>val</w:t>
-      </w:r>
-      <w:proofErr w:type="spellEnd"/>
-      <w:r>
-        <w:rPr>
-          <w:rFonts w:ascii="Consolas" w:hAnsi="Consolas"/>
-          <w:color w:val="CC7832"/>
-        </w:rPr>
-        <w:t xml:space="preserve"> </w:t>
+      <w:r>
+        <w:rPr>
+          <w:rFonts w:ascii="Consolas" w:hAnsi="Consolas"/>
+          <w:color w:val="CC7832"/>
+        </w:rPr>
+        <w:t xml:space="preserve">val </w:t>
       </w:r>
       <w:proofErr w:type="spellStart"/>
       <w:r>
@@ -3078,182 +3202,145 @@
       </w:r>
     </w:p>
     <w:p>
+      <w:r>
+        <w:rPr>
+          <w:rFonts w:hint="eastAsia"/>
+        </w:rPr>
+        <w:t>가장 복잡한 파서이다. 요악하면 DefaultParser로 추출한 서술어에 추출한 각종 문장 성분들을 서술어에 붙여주는 역할을 한다. 즉 문장을 연결하는 파서이다.</w:t>
+      </w:r>
+    </w:p>
+    <w:p/>
+    <w:p>
+      <w:r>
+        <w:rPr>
+          <w:rFonts w:hint="eastAsia"/>
+        </w:rPr>
+        <w:t>위 프로그램에는 서술어에 대해 붙어오는 문장 성분을 입력해야 한다.</w:t>
+      </w:r>
+    </w:p>
+    <w:p>
+      <w:r>
+        <w:rPr>
+          <w:rFonts w:hint="eastAsia"/>
+        </w:rPr>
+        <w:t>예를 들어</w:t>
+      </w:r>
+      <w:proofErr w:type="gramStart"/>
+      <w:r>
+        <w:rPr>
+          <w:rFonts w:hint="eastAsia"/>
+        </w:rPr>
+        <w:t xml:space="preserve">, </w:t>
+      </w:r>
+      <w:r>
+        <w:t>”</w:t>
+      </w:r>
+      <w:proofErr w:type="gramEnd"/>
+      <w:r>
+        <w:rPr>
+          <w:rFonts w:hint="eastAsia"/>
+        </w:rPr>
+        <w:t>더하다</w:t>
+      </w:r>
+      <w:r>
+        <w:t>”</w:t>
+      </w:r>
+      <w:r>
+        <w:rPr>
+          <w:rFonts w:hint="eastAsia"/>
+        </w:rPr>
+        <w:t xml:space="preserve"> 라는 서술어가 있으면 부사격에</w:t>
+      </w:r>
+      <w:r>
+        <w:rPr>
+          <w:rFonts w:hint="eastAsia"/>
+        </w:rPr>
+        <w:t>,</w:t>
+      </w:r>
+      <w:r>
+        <w:t xml:space="preserve"> </w:t>
+      </w:r>
+      <w:r>
+        <w:rPr>
+          <w:rFonts w:hint="eastAsia"/>
+        </w:rPr>
+        <w:t>목적어가 와야 한다.</w:t>
+      </w:r>
+    </w:p>
+    <w:p>
+      <w:r>
+        <w:rPr>
+          <w:rFonts w:hint="eastAsia"/>
+        </w:rPr>
+        <w:t>이러한 부사격에,</w:t>
+      </w:r>
+      <w:r>
+        <w:t xml:space="preserve"> </w:t>
+      </w:r>
+      <w:r>
+        <w:rPr>
+          <w:rFonts w:hint="eastAsia"/>
+        </w:rPr>
+        <w:t>목적어를 서술어의 앞에서부터 찾아내고, 이를 서술어에 최종적으로 붙여주게 된다.</w:t>
+      </w:r>
+    </w:p>
+    <w:p/>
+    <w:p>
+      <w:r>
+        <w:rPr>
+          <w:rFonts w:hint="eastAsia"/>
+        </w:rPr>
+        <w:t>이 외에</w:t>
+      </w:r>
+      <w:r>
+        <w:rPr>
+          <w:rFonts w:hint="eastAsia"/>
+        </w:rPr>
+        <w:t xml:space="preserve"> 문장 인식률을 높이기 위해 </w:t>
+      </w:r>
+      <w:r>
+        <w:rPr>
+          <w:rFonts w:hint="eastAsia"/>
+        </w:rPr>
+        <w:t xml:space="preserve">작은 코드 조각들이 많이 있지만 해당 </w:t>
+      </w:r>
+      <w:proofErr w:type="spellStart"/>
+      <w:r>
+        <w:rPr>
+          <w:rFonts w:hint="eastAsia"/>
+        </w:rPr>
+        <w:t>독스에선</w:t>
+      </w:r>
+      <w:proofErr w:type="spellEnd"/>
+      <w:r>
+        <w:rPr>
+          <w:rFonts w:hint="eastAsia"/>
+        </w:rPr>
+        <w:t xml:space="preserve"> 생략하였다</w:t>
+      </w:r>
+      <w:proofErr w:type="gramStart"/>
+      <w:r>
+        <w:rPr>
+          <w:rFonts w:hint="eastAsia"/>
+        </w:rPr>
+        <w:t>.</w:t>
+      </w:r>
+      <w:r>
+        <w:rPr>
+          <w:rFonts w:hint="eastAsia"/>
+        </w:rPr>
+        <w:t>,</w:t>
+      </w:r>
+      <w:proofErr w:type="gramEnd"/>
+    </w:p>
+    <w:p/>
+    <w:p>
       <w:pPr>
         <w:rPr>
-          <w:rFonts w:hint="eastAsia"/>
-        </w:rPr>
-      </w:pPr>
-      <w:r>
-        <w:rPr>
-          <w:rFonts w:hint="eastAsia"/>
-        </w:rPr>
-        <w:t xml:space="preserve">가장 복잡한 파서이다. 요악하면 </w:t>
-      </w:r>
-      <w:proofErr w:type="spellStart"/>
-      <w:r>
-        <w:rPr>
-          <w:rFonts w:hint="eastAsia"/>
-        </w:rPr>
-        <w:t>DefaultParser</w:t>
-      </w:r>
-      <w:proofErr w:type="spellEnd"/>
-      <w:r>
-        <w:rPr>
-          <w:rFonts w:hint="eastAsia"/>
-        </w:rPr>
-        <w:t>로 추출한 서술어에 추출한 각종 문장 성분들을 서술어에 붙여주는 역할을 한다. 즉 문장을 연결하는 파서이다.</w:t>
-      </w:r>
-    </w:p>
-    <w:p/>
-    <w:p>
-      <w:r>
-        <w:rPr>
-          <w:rFonts w:hint="eastAsia"/>
-        </w:rPr>
-        <w:t>위 프로그램에는 서술어에 대해 붙어오는 문장 성분을 입력해야 한다.</w:t>
-      </w:r>
-    </w:p>
-    <w:p>
-      <w:pPr>
-        <w:rPr>
-          <w:rFonts w:hint="eastAsia"/>
-        </w:rPr>
-      </w:pPr>
-      <w:r>
-        <w:rPr>
-          <w:rFonts w:hint="eastAsia"/>
-        </w:rPr>
-        <w:t>예를 들어</w:t>
-      </w:r>
-      <w:proofErr w:type="gramStart"/>
-      <w:r>
-        <w:rPr>
-          <w:rFonts w:hint="eastAsia"/>
-        </w:rPr>
-        <w:t xml:space="preserve">, </w:t>
-      </w:r>
-      <w:r>
-        <w:t>”</w:t>
-      </w:r>
-      <w:proofErr w:type="gramEnd"/>
-      <w:r>
-        <w:rPr>
-          <w:rFonts w:hint="eastAsia"/>
-        </w:rPr>
-        <w:t>더하다</w:t>
-      </w:r>
-      <w:r>
-        <w:t>”</w:t>
-      </w:r>
-      <w:r>
-        <w:rPr>
-          <w:rFonts w:hint="eastAsia"/>
-        </w:rPr>
-        <w:t xml:space="preserve"> 라는 서술어가 있으면 부사격에</w:t>
-      </w:r>
-      <w:r>
-        <w:rPr>
-          <w:rFonts w:hint="eastAsia"/>
-        </w:rPr>
-        <w:t>,</w:t>
-      </w:r>
-      <w:r>
-        <w:t xml:space="preserve"> </w:t>
-      </w:r>
-      <w:r>
-        <w:rPr>
-          <w:rFonts w:hint="eastAsia"/>
-        </w:rPr>
-        <w:t>목적어가 와야 한다.</w:t>
-      </w:r>
-    </w:p>
-    <w:p>
-      <w:pPr>
-        <w:rPr>
-          <w:rFonts w:hint="eastAsia"/>
-        </w:rPr>
-      </w:pPr>
-      <w:r>
-        <w:rPr>
-          <w:rFonts w:hint="eastAsia"/>
-        </w:rPr>
-        <w:t>이러한 부사격에,</w:t>
-      </w:r>
-      <w:r>
-        <w:t xml:space="preserve"> </w:t>
-      </w:r>
-      <w:r>
-        <w:rPr>
-          <w:rFonts w:hint="eastAsia"/>
-        </w:rPr>
-        <w:t>목적어를 서술어의 앞에서부터 찾아내고, 이를 서술어에 최종적으로 붙여주게 된다.</w:t>
-      </w:r>
-    </w:p>
-    <w:p>
-      <w:pPr>
-        <w:rPr>
-          <w:rFonts w:hint="eastAsia"/>
-        </w:rPr>
-      </w:pPr>
-    </w:p>
-    <w:p>
-      <w:r>
-        <w:rPr>
-          <w:rFonts w:hint="eastAsia"/>
-        </w:rPr>
-        <w:t>이 외에</w:t>
-      </w:r>
-      <w:r>
-        <w:rPr>
-          <w:rFonts w:hint="eastAsia"/>
-        </w:rPr>
-        <w:t xml:space="preserve"> 문장 인식률을 높이기 위해 </w:t>
-      </w:r>
-      <w:r>
-        <w:rPr>
-          <w:rFonts w:hint="eastAsia"/>
-        </w:rPr>
-        <w:t xml:space="preserve">작은 코드 조각들이 많이 있지만 해당 </w:t>
-      </w:r>
-      <w:proofErr w:type="spellStart"/>
-      <w:r>
-        <w:rPr>
-          <w:rFonts w:hint="eastAsia"/>
-        </w:rPr>
-        <w:t>독스에선</w:t>
-      </w:r>
-      <w:proofErr w:type="spellEnd"/>
-      <w:r>
-        <w:rPr>
-          <w:rFonts w:hint="eastAsia"/>
-        </w:rPr>
-        <w:t xml:space="preserve"> 생략하였다</w:t>
-      </w:r>
-      <w:proofErr w:type="gramStart"/>
-      <w:r>
-        <w:rPr>
-          <w:rFonts w:hint="eastAsia"/>
-        </w:rPr>
-        <w:t>.</w:t>
-      </w:r>
-      <w:r>
-        <w:rPr>
-          <w:rFonts w:hint="eastAsia"/>
-        </w:rPr>
-        <w:t>,</w:t>
-      </w:r>
-      <w:proofErr w:type="gramEnd"/>
-    </w:p>
-    <w:p/>
-    <w:p>
-      <w:pPr>
-        <w:rPr>
-          <w:rFonts w:hint="eastAsia"/>
           <w:b/>
           <w:sz w:val="28"/>
         </w:rPr>
       </w:pPr>
-      <w:proofErr w:type="spellStart"/>
       <w:r>
         <w:rPr>
           <w:rFonts w:hint="eastAsia"/>
@@ -3262,7 +3349,6 @@
         </w:rPr>
         <w:t>VariableConnectorParser</w:t>
       </w:r>
-      <w:proofErr w:type="spellEnd"/>
     </w:p>
     <w:p>
       <w:pPr>
@@ -3411,13 +3497,6 @@
           <w:color w:val="A9B7C6"/>
         </w:rPr>
         <w:br/>
-      </w:r>
-      <w:r>
-        <w:rPr>
-          <w:rFonts w:ascii="Consolas" w:hAnsi="Consolas"/>
-          <w:color w:val="A9B7C6"/>
-        </w:rPr>
-        <w:lastRenderedPageBreak/>
         <w:t xml:space="preserve">    </w:t>
       </w:r>
       <w:proofErr w:type="spellStart"/>
@@ -4725,21 +4804,7 @@
         <w:rPr>
           <w:rFonts w:hint="eastAsia"/>
         </w:rPr>
-        <w:t xml:space="preserve">앞 </w:t>
-      </w:r>
-      <w:proofErr w:type="spellStart"/>
-      <w:r>
-        <w:rPr>
-          <w:rFonts w:hint="eastAsia"/>
-        </w:rPr>
-        <w:t>SentenseParser</w:t>
-      </w:r>
-      <w:proofErr w:type="spellEnd"/>
-      <w:r>
-        <w:rPr>
-          <w:rFonts w:hint="eastAsia"/>
-        </w:rPr>
-        <w:t>들이 격조사로 큰 틀로 나누어줬다면,</w:t>
+        <w:t>앞 SentenseParser들이 격조사로 큰 틀로 나누어줬다면,</w:t>
       </w:r>
       <w:r>
         <w:t xml:space="preserve"> </w:t>
@@ -4766,96 +4831,96 @@
       </w:r>
     </w:p>
     <w:p>
+      <w:r>
+        <w:t>“</w:t>
+      </w:r>
+      <w:r>
+        <w:rPr>
+          <w:rFonts w:hint="eastAsia"/>
+        </w:rPr>
+        <w:t xml:space="preserve">A에 </w:t>
+      </w:r>
+      <w:r>
+        <w:t>1</w:t>
+      </w:r>
+      <w:r>
+        <w:rPr>
+          <w:rFonts w:hint="eastAsia"/>
+        </w:rPr>
+        <w:t xml:space="preserve">과 </w:t>
+      </w:r>
+      <w:r>
+        <w:t>2</w:t>
+      </w:r>
+      <w:r>
+        <w:rPr>
+          <w:rFonts w:hint="eastAsia"/>
+        </w:rPr>
+        <w:t>를 더합니다</w:t>
+      </w:r>
+      <w:r>
+        <w:t xml:space="preserve">” </w:t>
+      </w:r>
+      <w:r>
+        <w:rPr>
+          <w:rFonts w:hint="eastAsia"/>
+        </w:rPr>
+        <w:t xml:space="preserve">같은 문장이 있다면 </w:t>
+      </w:r>
+      <w:r>
+        <w:t>‘1</w:t>
+      </w:r>
+      <w:r>
+        <w:rPr>
+          <w:rFonts w:hint="eastAsia"/>
+        </w:rPr>
+        <w:t>과</w:t>
+      </w:r>
+      <w:r>
+        <w:t xml:space="preserve"> 2’ </w:t>
+      </w:r>
+      <w:r>
+        <w:rPr>
+          <w:rFonts w:hint="eastAsia"/>
+        </w:rPr>
+        <w:t xml:space="preserve">라는 것을 1, 2로 나누게 되고 나눠진 </w:t>
+      </w:r>
+      <w:r>
+        <w:t>1, 2</w:t>
+      </w:r>
+      <w:r>
+        <w:rPr>
+          <w:rFonts w:hint="eastAsia"/>
+        </w:rPr>
+        <w:t>를 상수로 처리한다.</w:t>
+      </w:r>
+    </w:p>
+    <w:p/>
+    <w:p>
       <w:pPr>
         <w:rPr>
-          <w:rFonts w:hint="eastAsia"/>
-        </w:rPr>
-      </w:pPr>
-      <w:r>
-        <w:t>“</w:t>
-      </w:r>
-      <w:r>
-        <w:rPr>
-          <w:rFonts w:hint="eastAsia"/>
-        </w:rPr>
-        <w:t xml:space="preserve">A에 </w:t>
-      </w:r>
-      <w:r>
-        <w:t>1</w:t>
-      </w:r>
-      <w:r>
-        <w:rPr>
-          <w:rFonts w:hint="eastAsia"/>
-        </w:rPr>
-        <w:t xml:space="preserve">과 </w:t>
-      </w:r>
-      <w:r>
-        <w:t>2</w:t>
-      </w:r>
-      <w:r>
-        <w:rPr>
-          <w:rFonts w:hint="eastAsia"/>
-        </w:rPr>
-        <w:t>를 더합니다</w:t>
-      </w:r>
-      <w:r>
-        <w:t xml:space="preserve">” </w:t>
-      </w:r>
-      <w:r>
-        <w:rPr>
-          <w:rFonts w:hint="eastAsia"/>
-        </w:rPr>
-        <w:t xml:space="preserve">같은 문장이 있다면 </w:t>
-      </w:r>
-      <w:r>
-        <w:t>‘1</w:t>
-      </w:r>
-      <w:r>
-        <w:rPr>
-          <w:rFonts w:hint="eastAsia"/>
-        </w:rPr>
-        <w:t>과</w:t>
-      </w:r>
-      <w:r>
-        <w:t xml:space="preserve"> 2’ </w:t>
-      </w:r>
-      <w:r>
-        <w:rPr>
-          <w:rFonts w:hint="eastAsia"/>
-        </w:rPr>
-        <w:t xml:space="preserve">라는 것을 1, 2로 나누게 되고 나눠진 </w:t>
-      </w:r>
-      <w:r>
-        <w:t>1, 2</w:t>
-      </w:r>
-      <w:r>
-        <w:rPr>
-          <w:rFonts w:hint="eastAsia"/>
-        </w:rPr>
-        <w:t>를 상수로 처리한다.</w:t>
-      </w:r>
-    </w:p>
-    <w:p/>
-    <w:p>
-      <w:pPr>
-        <w:rPr>
-          <w:rFonts w:hint="eastAsia"/>
           <w:b/>
           <w:sz w:val="28"/>
         </w:rPr>
       </w:pPr>
-      <w:proofErr w:type="spellStart"/>
       <w:r>
         <w:rPr>
           <w:rFonts w:hint="eastAsia"/>
           <w:b/>
           <w:sz w:val="28"/>
         </w:rPr>
+        <w:lastRenderedPageBreak/>
         <w:t>PronounParser</w:t>
       </w:r>
-      <w:proofErr w:type="spellEnd"/>
-    </w:p>
-    <w:p/>
+    </w:p>
+    <w:p>
+      <w:r>
+        <w:rPr>
+          <w:rFonts w:hint="eastAsia"/>
+        </w:rPr>
+        <w:t>대명사와 대명사를 수식하는 서술어를 연결하는 파서이다.</w:t>
+      </w:r>
+    </w:p>
     <w:p>
       <w:pPr>
         <w:rPr>
@@ -4873,7 +4938,170 @@
       </w:r>
       <w:proofErr w:type="spellEnd"/>
     </w:p>
-    <w:p/>
+    <w:p>
+      <w:r>
+        <w:rPr>
+          <w:rFonts w:hint="eastAsia"/>
+        </w:rPr>
+        <w:t>아직 개발중인 기능이다.</w:t>
+      </w:r>
+      <w:r>
+        <w:t xml:space="preserve"> ‘</w:t>
+      </w:r>
+      <w:r>
+        <w:rPr>
+          <w:rFonts w:hint="eastAsia"/>
+        </w:rPr>
+        <w:t>의</w:t>
+      </w:r>
+      <w:r>
+        <w:t>’</w:t>
+      </w:r>
+      <w:r>
+        <w:rPr>
+          <w:rFonts w:hint="eastAsia"/>
+        </w:rPr>
+        <w:t xml:space="preserve">에 대해 </w:t>
+      </w:r>
+      <w:proofErr w:type="spellStart"/>
+      <w:r>
+        <w:rPr>
+          <w:rFonts w:hint="eastAsia"/>
+        </w:rPr>
+        <w:t>파싱하는</w:t>
+      </w:r>
+      <w:proofErr w:type="spellEnd"/>
+      <w:r>
+        <w:rPr>
+          <w:rFonts w:hint="eastAsia"/>
+        </w:rPr>
+        <w:t xml:space="preserve"> 파서이다.</w:t>
+      </w:r>
+    </w:p>
+    <w:p>
+      <w:r>
+        <w:rPr>
+          <w:rFonts w:hint="eastAsia"/>
+        </w:rPr>
+        <w:t xml:space="preserve">현재 객체지향 관련 기능을 개발 중이고 </w:t>
+      </w:r>
+      <w:r>
+        <w:t>‘</w:t>
+      </w:r>
+      <w:r>
+        <w:rPr>
+          <w:rFonts w:hint="eastAsia"/>
+        </w:rPr>
+        <w:t>의</w:t>
+      </w:r>
+      <w:r>
+        <w:t>’</w:t>
+      </w:r>
+      <w:proofErr w:type="spellStart"/>
+      <w:r>
+        <w:rPr>
+          <w:rFonts w:hint="eastAsia"/>
+        </w:rPr>
+        <w:t>를</w:t>
+      </w:r>
+      <w:proofErr w:type="spellEnd"/>
+      <w:r>
+        <w:rPr>
+          <w:rFonts w:hint="eastAsia"/>
+        </w:rPr>
+        <w:t xml:space="preserve"> 통해 더 많은 기능을 제공할 예정이다.</w:t>
+      </w:r>
+    </w:p>
+    <w:p>
+      <w:r>
+        <w:t>Vector</w:t>
+      </w:r>
+      <w:r>
+        <w:rPr>
+          <w:rFonts w:hint="eastAsia"/>
+        </w:rPr>
+        <w:t>라는 클래스가 있다면 x좌표</w:t>
+      </w:r>
+      <w:proofErr w:type="gramStart"/>
+      <w:r>
+        <w:rPr>
+          <w:rFonts w:hint="eastAsia"/>
+        </w:rPr>
+        <w:t>,y좌표,z좌표라는</w:t>
+      </w:r>
+      <w:proofErr w:type="gramEnd"/>
+      <w:r>
+        <w:rPr>
+          <w:rFonts w:hint="eastAsia"/>
+        </w:rPr>
+        <w:t xml:space="preserve"> 변수가 안에 들어 있을 것이고</w:t>
+      </w:r>
+    </w:p>
+    <w:p>
+      <w:r>
+        <w:rPr>
+          <w:rFonts w:hint="eastAsia"/>
+        </w:rPr>
+        <w:t xml:space="preserve">Vector를 </w:t>
+      </w:r>
+      <w:r>
+        <w:t xml:space="preserve">A </w:t>
+      </w:r>
+      <w:r>
+        <w:rPr>
+          <w:rFonts w:hint="eastAsia"/>
+        </w:rPr>
+        <w:t>변수에 넣었다고 가정 시</w:t>
+      </w:r>
+    </w:p>
+    <w:p>
+      <w:r>
+        <w:rPr>
+          <w:rFonts w:hint="eastAsia"/>
+        </w:rPr>
+        <w:t xml:space="preserve">[A]의 </w:t>
+      </w:r>
+      <w:r>
+        <w:t>x</w:t>
+      </w:r>
+      <w:r>
+        <w:rPr>
+          <w:rFonts w:hint="eastAsia"/>
+        </w:rPr>
+        <w:t xml:space="preserve">좌표를 </w:t>
+      </w:r>
+      <w:r>
+        <w:t>1</w:t>
+      </w:r>
+      <w:r>
+        <w:rPr>
+          <w:rFonts w:hint="eastAsia"/>
+        </w:rPr>
+        <w:t>로 설정합니다</w:t>
+      </w:r>
+    </w:p>
+    <w:p>
+      <w:pPr>
+        <w:rPr>
+          <w:rFonts w:hint="eastAsia"/>
+        </w:rPr>
+      </w:pPr>
+      <w:r>
+        <w:rPr>
+          <w:rFonts w:hint="eastAsia"/>
+        </w:rPr>
+        <w:t>와 같은 문법을 만들 예정이다.</w:t>
+      </w:r>
+      <w:r>
+        <w:t xml:space="preserve"> </w:t>
+      </w:r>
+      <w:r>
+        <w:rPr>
+          <w:rFonts w:hint="eastAsia"/>
+        </w:rPr>
+        <w:t>현재로선 완벽하지 않다.</w:t>
+      </w:r>
+    </w:p>
     <w:p>
       <w:pPr>
         <w:rPr>
@@ -4881,23 +5109,134 @@
           <w:sz w:val="28"/>
         </w:rPr>
       </w:pPr>
-      <w:proofErr w:type="spellStart"/>
       <w:r>
         <w:rPr>
           <w:b/>
           <w:sz w:val="28"/>
         </w:rPr>
-        <w:lastRenderedPageBreak/>
         <w:t>OriginalBackupParser</w:t>
       </w:r>
-      <w:proofErr w:type="spellEnd"/>
+    </w:p>
+    <w:p>
+      <w:r>
+        <w:rPr>
+          <w:rFonts w:hint="eastAsia"/>
+        </w:rPr>
+        <w:t>현재 라인에 대한 초기 정보를 저장한다.</w:t>
+      </w:r>
+    </w:p>
+    <w:p>
+      <w:r>
+        <w:rPr>
+          <w:rFonts w:hint="eastAsia"/>
+        </w:rPr>
+        <w:t xml:space="preserve">라인이 지나면 이전 데이터로 </w:t>
+      </w:r>
+      <w:proofErr w:type="spellStart"/>
+      <w:r>
+        <w:rPr>
+          <w:rFonts w:hint="eastAsia"/>
+        </w:rPr>
+        <w:t>롤백하게</w:t>
+      </w:r>
+      <w:proofErr w:type="spellEnd"/>
+      <w:r>
+        <w:rPr>
+          <w:rFonts w:hint="eastAsia"/>
+        </w:rPr>
+        <w:t xml:space="preserve"> 된다.</w:t>
+      </w:r>
+    </w:p>
+    <w:p>
+      <w:r>
+        <w:rPr>
+          <w:rFonts w:hint="eastAsia"/>
+        </w:rPr>
+        <w:t>차후 최적화를 통해 개선할 예정이다.</w:t>
+      </w:r>
     </w:p>
     <w:p>
       <w:pPr>
         <w:rPr>
           <w:rFonts w:hint="eastAsia"/>
+          <w:b/>
+          <w:sz w:val="28"/>
         </w:rPr>
       </w:pPr>
+      <w:proofErr w:type="spellStart"/>
+      <w:r>
+        <w:rPr>
+          <w:rFonts w:hint="eastAsia"/>
+          <w:b/>
+          <w:sz w:val="28"/>
+        </w:rPr>
+        <w:t>SentenceMultiDataParser</w:t>
+      </w:r>
+      <w:proofErr w:type="spellEnd"/>
+    </w:p>
+    <w:p>
+      <w:r>
+        <w:t>I</w:t>
+      </w:r>
+      <w:r>
+        <w:rPr>
+          <w:rFonts w:hint="eastAsia"/>
+        </w:rPr>
+        <w:t>f문, while문의 경우는 다중 라인 인식이 필요하다.</w:t>
+      </w:r>
+    </w:p>
+    <w:p>
+      <w:r>
+        <w:rPr>
+          <w:rFonts w:hint="eastAsia"/>
+        </w:rPr>
+        <w:t xml:space="preserve">자바의 경우 </w:t>
+      </w:r>
+      <w:r>
+        <w:t>if()</w:t>
+      </w:r>
+      <w:r>
+        <w:rPr>
+          <w:rFonts w:hint="eastAsia"/>
+        </w:rPr>
+        <w:t xml:space="preserve"> </w:t>
+      </w:r>
+      <w:proofErr w:type="gramStart"/>
+      <w:r>
+        <w:rPr>
+          <w:rFonts w:hint="eastAsia"/>
+        </w:rPr>
+        <w:t>{ 로</w:t>
+      </w:r>
+      <w:proofErr w:type="gramEnd"/>
+      <w:r>
+        <w:rPr>
+          <w:rFonts w:hint="eastAsia"/>
+        </w:rPr>
+        <w:t xml:space="preserve"> 열었으면 반드시 뒤에 </w:t>
+      </w:r>
+      <w:r>
+        <w:t>}</w:t>
+      </w:r>
+      <w:r>
+        <w:rPr>
+          <w:rFonts w:hint="eastAsia"/>
+        </w:rPr>
+        <w:t>가 나와야 한다.</w:t>
+      </w:r>
+    </w:p>
+    <w:p>
+      <w:pPr>
+        <w:rPr>
+          <w:rFonts w:hint="eastAsia"/>
+        </w:rPr>
+      </w:pPr>
+      <w:r>
+        <w:rPr>
+          <w:rFonts w:hint="eastAsia"/>
+        </w:rPr>
+        <w:t>이러한 쌍을 찾아주는 파서이다.</w:t>
+      </w:r>
       <w:bookmarkStart w:id="0" w:name="_GoBack"/>
       <w:bookmarkEnd w:id="0"/>
     </w:p>

</xml_diff>

<commit_message>
bug fix calculations only calculate a thing update report
</commit_message>
<xml_diff>
--- a/KoreanParser.docx
+++ b/KoreanParser.docx
@@ -72,11 +72,6 @@
       </w:r>
     </w:p>
     <w:p>
-      <w:pPr>
-        <w:rPr>
-          <w:rFonts w:hint="eastAsia"/>
-        </w:rPr>
-      </w:pPr>
       <w:r>
         <w:rPr>
           <w:rFonts w:hint="eastAsia"/>
@@ -563,13 +558,14 @@
         <w:spacing w:after="0" w:line="240" w:lineRule="auto"/>
         <w:jc w:val="left"/>
         <w:rPr>
-          <w:rFonts w:ascii="Consolas" w:eastAsia="굴림체" w:hAnsi="Consolas" w:cs="굴림체" w:hint="eastAsia"/>
+          <w:rFonts w:ascii="Consolas" w:eastAsia="굴림체" w:hAnsi="Consolas" w:cs="굴림체"/>
           <w:color w:val="A9B7C6"/>
           <w:kern w:val="0"/>
           <w:sz w:val="24"/>
           <w:szCs w:val="24"/>
         </w:rPr>
       </w:pPr>
+      <w:proofErr w:type="spellStart"/>
       <w:r>
         <w:rPr>
           <w:rFonts w:ascii="Consolas" w:eastAsia="굴림체" w:hAnsi="Consolas" w:cs="굴림체"/>
@@ -578,7 +574,18 @@
           <w:sz w:val="24"/>
           <w:szCs w:val="24"/>
         </w:rPr>
-        <w:t>codeProcessor.compile(</w:t>
+        <w:t>codeProcessor.compile</w:t>
+      </w:r>
+      <w:proofErr w:type="spellEnd"/>
+      <w:r>
+        <w:rPr>
+          <w:rFonts w:ascii="Consolas" w:eastAsia="굴림체" w:hAnsi="Consolas" w:cs="굴림체"/>
+          <w:color w:val="A9B7C6"/>
+          <w:kern w:val="0"/>
+          <w:sz w:val="24"/>
+          <w:szCs w:val="24"/>
+        </w:rPr>
+        <w:t>(</w:t>
       </w:r>
       <w:r>
         <w:rPr>
@@ -1104,6 +1111,7 @@
           <w:szCs w:val="27"/>
         </w:rPr>
       </w:pPr>
+      <w:proofErr w:type="spellStart"/>
       <w:proofErr w:type="gramStart"/>
       <w:r>
         <w:rPr>
@@ -1111,7 +1119,16 @@
           <w:color w:val="A9B7C6"/>
           <w:szCs w:val="27"/>
         </w:rPr>
-        <w:t>codeProcessor.compile(</w:t>
+        <w:t>codeProcessor.compile</w:t>
+      </w:r>
+      <w:proofErr w:type="spellEnd"/>
+      <w:r>
+        <w:rPr>
+          <w:rFonts w:ascii="Consolas" w:hAnsi="Consolas"/>
+          <w:color w:val="A9B7C6"/>
+          <w:szCs w:val="27"/>
+        </w:rPr>
+        <w:t>(</w:t>
       </w:r>
       <w:proofErr w:type="gramEnd"/>
       <w:r>
@@ -1789,11 +1806,6 @@
       </w:r>
     </w:p>
     <w:p>
-      <w:pPr>
-        <w:rPr>
-          <w:rFonts w:hint="eastAsia"/>
-        </w:rPr>
-      </w:pPr>
       <w:r>
         <w:rPr>
           <w:rFonts w:hint="eastAsia"/>
@@ -1984,11 +1996,6 @@
       </w:r>
     </w:p>
     <w:p>
-      <w:pPr>
-        <w:rPr>
-          <w:rFonts w:hint="eastAsia"/>
-        </w:rPr>
-      </w:pPr>
       <w:r>
         <w:rPr>
           <w:rFonts w:hint="eastAsia"/>
@@ -1999,13 +2006,7 @@
         <w:t>= depth 0</w:t>
       </w:r>
     </w:p>
-    <w:p>
-      <w:pPr>
-        <w:rPr>
-          <w:rFonts w:hint="eastAsia"/>
-        </w:rPr>
-      </w:pPr>
-    </w:p>
+    <w:p/>
     <w:p>
       <w:pPr>
         <w:rPr>
@@ -2102,12 +2103,21 @@
         <w:br/>
         <w:t xml:space="preserve">                </w:t>
       </w:r>
-      <w:r>
-        <w:rPr>
-          <w:rFonts w:ascii="Consolas" w:hAnsi="Consolas"/>
-          <w:color w:val="CC7832"/>
-        </w:rPr>
-        <w:t xml:space="preserve">val </w:t>
+      <w:proofErr w:type="spellStart"/>
+      <w:r>
+        <w:rPr>
+          <w:rFonts w:ascii="Consolas" w:hAnsi="Consolas"/>
+          <w:color w:val="CC7832"/>
+        </w:rPr>
+        <w:t>val</w:t>
+      </w:r>
+      <w:proofErr w:type="spellEnd"/>
+      <w:r>
+        <w:rPr>
+          <w:rFonts w:ascii="Consolas" w:hAnsi="Consolas"/>
+          <w:color w:val="CC7832"/>
+        </w:rPr>
+        <w:t xml:space="preserve"> </w:t>
       </w:r>
       <w:proofErr w:type="spellStart"/>
       <w:r>
@@ -3249,7 +3259,25 @@
         <w:rPr>
           <w:rFonts w:hint="eastAsia"/>
         </w:rPr>
-        <w:t xml:space="preserve"> 라는 서술어가 있으면 부사격에</w:t>
+        <w:t xml:space="preserve"> 라는 서술어가 있으면 </w:t>
+      </w:r>
+      <w:r>
+        <w:rPr>
+          <w:rFonts w:hint="eastAsia"/>
+        </w:rPr>
+        <w:t>부사어(</w:t>
+      </w:r>
+      <w:r>
+        <w:rPr>
+          <w:rFonts w:hint="eastAsia"/>
+        </w:rPr>
+        <w:t>에</w:t>
+      </w:r>
+      <w:r>
+        <w:rPr>
+          <w:rFonts w:hint="eastAsia"/>
+        </w:rPr>
+        <w:t>)</w:t>
       </w:r>
       <w:r>
         <w:rPr>
@@ -3272,7 +3300,31 @@
         <w:rPr>
           <w:rFonts w:hint="eastAsia"/>
         </w:rPr>
-        <w:t>이러한 부사격에,</w:t>
+        <w:t xml:space="preserve">이러한 </w:t>
+      </w:r>
+      <w:r>
+        <w:rPr>
+          <w:rFonts w:hint="eastAsia"/>
+        </w:rPr>
+        <w:t>부사어(</w:t>
+      </w:r>
+      <w:r>
+        <w:rPr>
+          <w:rFonts w:hint="eastAsia"/>
+        </w:rPr>
+        <w:t>에</w:t>
+      </w:r>
+      <w:r>
+        <w:rPr>
+          <w:rFonts w:hint="eastAsia"/>
+        </w:rPr>
+        <w:t>)</w:t>
+      </w:r>
+      <w:r>
+        <w:rPr>
+          <w:rFonts w:hint="eastAsia"/>
+        </w:rPr>
+        <w:t>,</w:t>
       </w:r>
       <w:r>
         <w:t xml:space="preserve"> </w:t>
@@ -3302,36 +3354,8 @@
         <w:rPr>
           <w:rFonts w:hint="eastAsia"/>
         </w:rPr>
-        <w:t xml:space="preserve">작은 코드 조각들이 많이 있지만 해당 </w:t>
-      </w:r>
-      <w:proofErr w:type="spellStart"/>
-      <w:r>
-        <w:rPr>
-          <w:rFonts w:hint="eastAsia"/>
-        </w:rPr>
-        <w:t>독스에선</w:t>
-      </w:r>
-      <w:proofErr w:type="spellEnd"/>
-      <w:r>
-        <w:rPr>
-          <w:rFonts w:hint="eastAsia"/>
-        </w:rPr>
-        <w:t xml:space="preserve"> 생략하였다</w:t>
-      </w:r>
-      <w:proofErr w:type="gramStart"/>
-      <w:r>
-        <w:rPr>
-          <w:rFonts w:hint="eastAsia"/>
-        </w:rPr>
-        <w:t>.</w:t>
-      </w:r>
-      <w:r>
-        <w:rPr>
-          <w:rFonts w:hint="eastAsia"/>
-        </w:rPr>
-        <w:t>,</w:t>
-      </w:r>
-      <w:proofErr w:type="gramEnd"/>
+        <w:t>작은 코드 조각들이 더 있다.</w:t>
+      </w:r>
     </w:p>
     <w:p/>
     <w:p>
@@ -4918,7 +4942,15 @@
         <w:rPr>
           <w:rFonts w:hint="eastAsia"/>
         </w:rPr>
-        <w:t>대명사와 대명사를 수식하는 서술어를 연결하는 파서이다.</w:t>
+        <w:t>대명사와 대명사를 수식하는 서술어를 연</w:t>
+      </w:r>
+      <w:bookmarkStart w:id="0" w:name="_GoBack"/>
+      <w:bookmarkEnd w:id="0"/>
+      <w:r>
+        <w:rPr>
+          <w:rFonts w:hint="eastAsia"/>
+        </w:rPr>
+        <w:t>결하는 파서이다.</w:t>
       </w:r>
     </w:p>
     <w:p>
@@ -5081,11 +5113,6 @@
       </w:r>
     </w:p>
     <w:p>
-      <w:pPr>
-        <w:rPr>
-          <w:rFonts w:hint="eastAsia"/>
-        </w:rPr>
-      </w:pPr>
       <w:r>
         <w:rPr>
           <w:rFonts w:hint="eastAsia"/>
@@ -5158,7 +5185,6 @@
     <w:p>
       <w:pPr>
         <w:rPr>
-          <w:rFonts w:hint="eastAsia"/>
           <w:b/>
           <w:sz w:val="28"/>
         </w:rPr>
@@ -5226,19 +5252,12 @@
       </w:r>
     </w:p>
     <w:p>
-      <w:pPr>
-        <w:rPr>
-          <w:rFonts w:hint="eastAsia"/>
-        </w:rPr>
-      </w:pPr>
       <w:r>
         <w:rPr>
           <w:rFonts w:hint="eastAsia"/>
         </w:rPr>
         <w:t>이러한 쌍을 찾아주는 파서이다.</w:t>
       </w:r>
-      <w:bookmarkStart w:id="0" w:name="_GoBack"/>
-      <w:bookmarkEnd w:id="0"/>
     </w:p>
     <w:sectPr>
       <w:pgSz w:w="11906" w:h="16838"/>

</xml_diff>